<commit_message>
cambio template unidad cantidad
</commit_message>
<xml_diff>
--- a/storage/templates/plantilla_anexo2.docx
+++ b/storage/templates/plantilla_anexo2.docx
@@ -26,7 +26,6 @@
         </w:rPr>
         <w:t xml:space="preserve"> </w:t>
       </w:r>
-      <w:proofErr w:type="spellStart"/>
       <w:r>
         <w:rPr>
           <w:rFonts w:ascii="Arial" w:hAnsi="Arial"/>
@@ -34,7 +33,6 @@
         </w:rPr>
         <w:t>N°</w:t>
       </w:r>
-      <w:proofErr w:type="spellEnd"/>
       <w:r>
         <w:rPr>
           <w:rFonts w:ascii="Arial" w:hAnsi="Arial"/>
@@ -345,23 +343,7 @@
                 <w:rFonts w:ascii="Arial" w:hAnsi="Arial" w:cs="Arial"/>
                 <w:sz w:val="20"/>
               </w:rPr>
-              <w:t>{</w:t>
-            </w:r>
-            <w:proofErr w:type="spellStart"/>
-            <w:r>
-              <w:rPr>
-                <w:rFonts w:ascii="Arial" w:hAnsi="Arial" w:cs="Arial"/>
-                <w:sz w:val="20"/>
-              </w:rPr>
-              <w:t>nombre_ejecutor</w:t>
-            </w:r>
-            <w:proofErr w:type="spellEnd"/>
-            <w:r>
-              <w:rPr>
-                <w:rFonts w:ascii="Arial" w:hAnsi="Arial" w:cs="Arial"/>
-                <w:sz w:val="20"/>
-              </w:rPr>
-              <w:t>}</w:t>
+              <w:t>{nombre_ejecutor}</w:t>
             </w:r>
           </w:p>
         </w:tc>
@@ -422,23 +404,7 @@
                 <w:rFonts w:ascii="Arial" w:hAnsi="Arial" w:cs="Arial"/>
                 <w:sz w:val="20"/>
               </w:rPr>
-              <w:t>{</w:t>
-            </w:r>
-            <w:proofErr w:type="spellStart"/>
-            <w:r>
-              <w:rPr>
-                <w:rFonts w:ascii="Arial" w:hAnsi="Arial" w:cs="Arial"/>
-                <w:sz w:val="20"/>
-              </w:rPr>
-              <w:t>rut_ejecutor</w:t>
-            </w:r>
-            <w:proofErr w:type="spellEnd"/>
-            <w:r>
-              <w:rPr>
-                <w:rFonts w:ascii="Arial" w:hAnsi="Arial" w:cs="Arial"/>
-                <w:sz w:val="20"/>
-              </w:rPr>
-              <w:t>}</w:t>
+              <w:t>{rut_ejecutor}</w:t>
             </w:r>
           </w:p>
         </w:tc>
@@ -502,23 +468,7 @@
                 <w:rFonts w:ascii="Arial" w:hAnsi="Arial" w:cs="Arial"/>
                 <w:sz w:val="20"/>
               </w:rPr>
-              <w:t>{</w:t>
-            </w:r>
-            <w:proofErr w:type="spellStart"/>
-            <w:r>
-              <w:rPr>
-                <w:rFonts w:ascii="Arial" w:hAnsi="Arial" w:cs="Arial"/>
-                <w:sz w:val="20"/>
-              </w:rPr>
-              <w:t>telefono_ejecutor</w:t>
-            </w:r>
-            <w:proofErr w:type="spellEnd"/>
-            <w:r>
-              <w:rPr>
-                <w:rFonts w:ascii="Arial" w:hAnsi="Arial" w:cs="Arial"/>
-                <w:sz w:val="20"/>
-              </w:rPr>
-              <w:t>}</w:t>
+              <w:t>{telefono_ejecutor}</w:t>
             </w:r>
           </w:p>
         </w:tc>
@@ -585,23 +535,7 @@
                 <w:rFonts w:ascii="Arial" w:hAnsi="Arial" w:cs="Arial"/>
                 <w:sz w:val="20"/>
               </w:rPr>
-              <w:t>{</w:t>
-            </w:r>
-            <w:proofErr w:type="spellStart"/>
-            <w:r>
-              <w:rPr>
-                <w:rFonts w:ascii="Arial" w:hAnsi="Arial" w:cs="Arial"/>
-                <w:sz w:val="20"/>
-              </w:rPr>
-              <w:t>direccion_ejecutor</w:t>
-            </w:r>
-            <w:proofErr w:type="spellEnd"/>
-            <w:r>
-              <w:rPr>
-                <w:rFonts w:ascii="Arial" w:hAnsi="Arial" w:cs="Arial"/>
-                <w:sz w:val="20"/>
-              </w:rPr>
-              <w:t>}</w:t>
+              <w:t>{direccion_ejecutor}</w:t>
             </w:r>
           </w:p>
         </w:tc>
@@ -657,23 +591,7 @@
                 <w:rFonts w:ascii="Arial" w:hAnsi="Arial" w:cs="Arial"/>
                 <w:sz w:val="20"/>
               </w:rPr>
-              <w:t>{</w:t>
-            </w:r>
-            <w:proofErr w:type="spellStart"/>
-            <w:r>
-              <w:rPr>
-                <w:rFonts w:ascii="Arial" w:hAnsi="Arial" w:cs="Arial"/>
-                <w:sz w:val="20"/>
-              </w:rPr>
-              <w:t>comuna_ejecutor</w:t>
-            </w:r>
-            <w:proofErr w:type="spellEnd"/>
-            <w:r>
-              <w:rPr>
-                <w:rFonts w:ascii="Arial" w:hAnsi="Arial" w:cs="Arial"/>
-                <w:sz w:val="20"/>
-              </w:rPr>
-              <w:t>}</w:t>
+              <w:t>{comuna_ejecutor}</w:t>
             </w:r>
           </w:p>
         </w:tc>
@@ -734,23 +652,7 @@
                 <w:rFonts w:ascii="Arial" w:hAnsi="Arial" w:cs="Arial"/>
                 <w:sz w:val="20"/>
               </w:rPr>
-              <w:t>{</w:t>
-            </w:r>
-            <w:proofErr w:type="spellStart"/>
-            <w:r>
-              <w:rPr>
-                <w:rFonts w:ascii="Arial" w:hAnsi="Arial" w:cs="Arial"/>
-                <w:sz w:val="20"/>
-              </w:rPr>
-              <w:t>region_ejecutor</w:t>
-            </w:r>
-            <w:proofErr w:type="spellEnd"/>
-            <w:r>
-              <w:rPr>
-                <w:rFonts w:ascii="Arial" w:hAnsi="Arial" w:cs="Arial"/>
-                <w:sz w:val="20"/>
-              </w:rPr>
-              <w:t>}</w:t>
+              <w:t>{region_ejecutor}</w:t>
             </w:r>
           </w:p>
         </w:tc>
@@ -941,23 +843,7 @@
                 <w:rFonts w:ascii="Arial" w:hAnsi="Arial" w:cs="Arial"/>
                 <w:sz w:val="20"/>
               </w:rPr>
-              <w:t>{</w:t>
-            </w:r>
-            <w:proofErr w:type="spellStart"/>
-            <w:r>
-              <w:rPr>
-                <w:rFonts w:ascii="Arial" w:hAnsi="Arial" w:cs="Arial"/>
-                <w:sz w:val="20"/>
-              </w:rPr>
-              <w:t>entidad_requirente</w:t>
-            </w:r>
-            <w:proofErr w:type="spellEnd"/>
-            <w:r>
-              <w:rPr>
-                <w:rFonts w:ascii="Arial" w:hAnsi="Arial" w:cs="Arial"/>
-                <w:sz w:val="20"/>
-              </w:rPr>
-              <w:t>}</w:t>
+              <w:t>{entidad_requirente}</w:t>
             </w:r>
           </w:p>
         </w:tc>
@@ -1088,15 +974,7 @@
               <w:t xml:space="preserve"> </w:t>
             </w:r>
             <w:r>
-              <w:t>Código del Curso (</w:t>
-            </w:r>
-            <w:proofErr w:type="spellStart"/>
-            <w:r>
-              <w:t>N°</w:t>
-            </w:r>
-            <w:proofErr w:type="spellEnd"/>
-            <w:r>
-              <w:t xml:space="preserve"> correlativo que aparece en el listado</w:t>
+              <w:t>Código del Curso (N° correlativo que aparece en el listado</w:t>
             </w:r>
             <w:r>
               <w:rPr>
@@ -1129,33 +1007,19 @@
               <w:rPr>
                 <w:spacing w:val="-2"/>
               </w:rPr>
-              <w:t xml:space="preserve"> {</w:t>
-            </w:r>
-            <w:proofErr w:type="spellStart"/>
+              <w:t xml:space="preserve"> {c</w:t>
+            </w:r>
             <w:r>
               <w:rPr>
                 <w:spacing w:val="-2"/>
               </w:rPr>
-              <w:t>c</w:t>
+              <w:t>o</w:t>
             </w:r>
             <w:r>
               <w:rPr>
                 <w:spacing w:val="-2"/>
               </w:rPr>
-              <w:t>o</w:t>
-            </w:r>
-            <w:r>
-              <w:rPr>
-                <w:spacing w:val="-2"/>
-              </w:rPr>
-              <w:t>digo_curso</w:t>
-            </w:r>
-            <w:proofErr w:type="spellEnd"/>
-            <w:r>
-              <w:rPr>
-                <w:spacing w:val="-2"/>
-              </w:rPr>
-              <w:t>}</w:t>
+              <w:t>digo_curso}</w:t>
             </w:r>
           </w:p>
         </w:tc>
@@ -3233,21 +3097,8 @@
         </w:rPr>
         <w:t xml:space="preserve"> </w:t>
       </w:r>
-      <w:proofErr w:type="gramStart"/>
       <w:r>
-        <w:t>Para</w:t>
-      </w:r>
-      <w:proofErr w:type="gramEnd"/>
-      <w:r>
-        <w:t xml:space="preserve"> los planes formativos que se requiera una acreditación especial para el Organismo </w:t>
-      </w:r>
-      <w:proofErr w:type="gramStart"/>
-      <w:r>
-        <w:t>Ejecutor,</w:t>
-      </w:r>
-      <w:proofErr w:type="gramEnd"/>
-      <w:r>
-        <w:t xml:space="preserve"> deben indicar en este espacio cuál</w:t>
+        <w:t>Para los planes formativos que se requiera una acreditación especial para el Organismo Ejecutor, deben indicar en este espacio cuál</w:t>
       </w:r>
       <w:r>
         <w:rPr>
@@ -3451,14 +3302,12 @@
               <w:pStyle w:val="TableParagraph"/>
               <w:ind w:left="19"/>
             </w:pPr>
-            <w:proofErr w:type="spellStart"/>
             <w:r>
               <w:rPr>
                 <w:spacing w:val="-5"/>
               </w:rPr>
               <w:t>N°</w:t>
             </w:r>
-            <w:proofErr w:type="spellEnd"/>
           </w:p>
           <w:p>
             <w:pPr>
@@ -4298,21 +4147,7 @@
               <w:rPr>
                 <w:rFonts w:ascii="Arial" w:hAnsi="Arial" w:cs="Arial"/>
               </w:rPr>
-              <w:t>{</w:t>
-            </w:r>
-            <w:proofErr w:type="spellStart"/>
-            <w:r>
-              <w:rPr>
-                <w:rFonts w:ascii="Arial" w:hAnsi="Arial" w:cs="Arial"/>
-              </w:rPr>
-              <w:t>dias</w:t>
-            </w:r>
-            <w:proofErr w:type="spellEnd"/>
-            <w:r>
-              <w:rPr>
-                <w:rFonts w:ascii="Arial" w:hAnsi="Arial" w:cs="Arial"/>
-              </w:rPr>
-              <w:t>}</w:t>
+              <w:t>{dias}</w:t>
             </w:r>
           </w:p>
         </w:tc>
@@ -4511,15 +4346,7 @@
               <w:ind w:left="146" w:right="650"/>
             </w:pPr>
             <w:r>
-              <w:t xml:space="preserve">Módulo N ° </w:t>
-            </w:r>
-            <w:proofErr w:type="spellStart"/>
-            <w:r>
-              <w:t>xx</w:t>
-            </w:r>
-            <w:proofErr w:type="spellEnd"/>
-            <w:r>
-              <w:t>: (Indicar Nombre del Módulo) del Plan formativo XXX (Indicar</w:t>
+              <w:t>Módulo N ° xx: (Indicar Nombre del Módulo) del Plan formativo XXX (Indicar</w:t>
             </w:r>
             <w:r>
               <w:rPr>
@@ -4820,11 +4647,9 @@
               <w:spacing w:before="2" w:line="236" w:lineRule="exact"/>
               <w:ind w:left="5"/>
             </w:pPr>
-            <w:proofErr w:type="spellStart"/>
             <w:r>
               <w:t>N°</w:t>
             </w:r>
-            <w:proofErr w:type="spellEnd"/>
             <w:r>
               <w:rPr>
                 <w:spacing w:val="-8"/>
@@ -5784,29 +5609,32 @@
                 <w:rFonts w:ascii="Arial" w:hAnsi="Arial" w:cs="Arial"/>
                 <w:lang w:val="en-US"/>
               </w:rPr>
-              <w:t>{</w:t>
-            </w:r>
-            <w:proofErr w:type="spellStart"/>
-            <w:r>
+              <w:t>{descripcion}</w:t>
+            </w:r>
+          </w:p>
+        </w:tc>
+        <w:tc>
+          <w:tcPr>
+            <w:tcW w:w="1666" w:type="dxa"/>
+          </w:tcPr>
+          <w:p>
+            <w:pPr>
+              <w:pStyle w:val="TableParagraph"/>
               <w:rPr>
                 <w:rFonts w:ascii="Arial" w:hAnsi="Arial" w:cs="Arial"/>
-                <w:lang w:val="en-US"/>
-              </w:rPr>
-              <w:t>descripcion</w:t>
-            </w:r>
-            <w:proofErr w:type="spellEnd"/>
+              </w:rPr>
+            </w:pPr>
             <w:r>
               <w:rPr>
                 <w:rFonts w:ascii="Arial" w:hAnsi="Arial" w:cs="Arial"/>
-                <w:lang w:val="en-US"/>
-              </w:rPr>
-              <w:t>}</w:t>
-            </w:r>
-          </w:p>
-        </w:tc>
-        <w:tc>
-          <w:tcPr>
-            <w:tcW w:w="1666" w:type="dxa"/>
+              </w:rPr>
+              <w:t>{modulo}</w:t>
+            </w:r>
+          </w:p>
+        </w:tc>
+        <w:tc>
+          <w:tcPr>
+            <w:tcW w:w="1044" w:type="dxa"/>
           </w:tcPr>
           <w:p>
             <w:pPr>
@@ -5819,13 +5647,13 @@
               <w:rPr>
                 <w:rFonts w:ascii="Arial" w:hAnsi="Arial" w:cs="Arial"/>
               </w:rPr>
-              <w:t>{modulo}</w:t>
-            </w:r>
-          </w:p>
-        </w:tc>
-        <w:tc>
-          <w:tcPr>
-            <w:tcW w:w="1044" w:type="dxa"/>
+              <w:t>{cantidad}</w:t>
+            </w:r>
+          </w:p>
+        </w:tc>
+        <w:tc>
+          <w:tcPr>
+            <w:tcW w:w="1428" w:type="dxa"/>
           </w:tcPr>
           <w:p>
             <w:pPr>
@@ -5838,13 +5666,13 @@
               <w:rPr>
                 <w:rFonts w:ascii="Arial" w:hAnsi="Arial" w:cs="Arial"/>
               </w:rPr>
-              <w:t>{cantidad}</w:t>
-            </w:r>
-          </w:p>
-        </w:tc>
-        <w:tc>
-          <w:tcPr>
-            <w:tcW w:w="1428" w:type="dxa"/>
+              <w:t>{num_participantes}</w:t>
+            </w:r>
+          </w:p>
+        </w:tc>
+        <w:tc>
+          <w:tcPr>
+            <w:tcW w:w="1459" w:type="dxa"/>
           </w:tcPr>
           <w:p>
             <w:pPr>
@@ -5857,28 +5685,28 @@
               <w:rPr>
                 <w:rFonts w:ascii="Arial" w:hAnsi="Arial" w:cs="Arial"/>
               </w:rPr>
-              <w:t>{</w:t>
-            </w:r>
-            <w:proofErr w:type="spellStart"/>
-            <w:r>
+              <w:t>{antiguedad}</w:t>
+            </w:r>
+          </w:p>
+        </w:tc>
+        <w:tc>
+          <w:tcPr>
+            <w:tcW w:w="1472" w:type="dxa"/>
+          </w:tcPr>
+          <w:p>
+            <w:pPr>
+              <w:pStyle w:val="TableParagraph"/>
               <w:rPr>
                 <w:rFonts w:ascii="Arial" w:hAnsi="Arial" w:cs="Arial"/>
               </w:rPr>
-              <w:t>num_participantes</w:t>
-            </w:r>
-            <w:proofErr w:type="spellEnd"/>
+            </w:pPr>
             <w:r>
               <w:rPr>
                 <w:rFonts w:ascii="Arial" w:hAnsi="Arial" w:cs="Arial"/>
               </w:rPr>
-              <w:t>}</w:t>
-            </w:r>
-          </w:p>
-        </w:tc>
-        <w:tc>
-          <w:tcPr>
-            <w:tcW w:w="1459" w:type="dxa"/>
-          </w:tcPr>
+              <w:t>{certificacion}</w:t>
+            </w:r>
+          </w:p>
           <w:p>
             <w:pPr>
               <w:pStyle w:val="TableParagraph"/>
@@ -5890,82 +5718,7 @@
               <w:rPr>
                 <w:rFonts w:ascii="Arial" w:hAnsi="Arial" w:cs="Arial"/>
               </w:rPr>
-              <w:t>{</w:t>
-            </w:r>
-            <w:proofErr w:type="spellStart"/>
-            <w:r>
-              <w:rPr>
-                <w:rFonts w:ascii="Arial" w:hAnsi="Arial" w:cs="Arial"/>
-              </w:rPr>
-              <w:t>antiguedad</w:t>
-            </w:r>
-            <w:proofErr w:type="spellEnd"/>
-            <w:r>
-              <w:rPr>
-                <w:rFonts w:ascii="Arial" w:hAnsi="Arial" w:cs="Arial"/>
-              </w:rPr>
-              <w:t>}</w:t>
-            </w:r>
-          </w:p>
-        </w:tc>
-        <w:tc>
-          <w:tcPr>
-            <w:tcW w:w="1472" w:type="dxa"/>
-          </w:tcPr>
-          <w:p>
-            <w:pPr>
-              <w:pStyle w:val="TableParagraph"/>
-              <w:rPr>
-                <w:rFonts w:ascii="Arial" w:hAnsi="Arial" w:cs="Arial"/>
-              </w:rPr>
-            </w:pPr>
-            <w:r>
-              <w:rPr>
-                <w:rFonts w:ascii="Arial" w:hAnsi="Arial" w:cs="Arial"/>
-              </w:rPr>
-              <w:t>{</w:t>
-            </w:r>
-            <w:proofErr w:type="spellStart"/>
-            <w:r>
-              <w:rPr>
-                <w:rFonts w:ascii="Arial" w:hAnsi="Arial" w:cs="Arial"/>
-              </w:rPr>
-              <w:t>certificacion</w:t>
-            </w:r>
-            <w:proofErr w:type="spellEnd"/>
-            <w:r>
-              <w:rPr>
-                <w:rFonts w:ascii="Arial" w:hAnsi="Arial" w:cs="Arial"/>
-              </w:rPr>
-              <w:t>}</w:t>
-            </w:r>
-          </w:p>
-          <w:p>
-            <w:pPr>
-              <w:pStyle w:val="TableParagraph"/>
-              <w:rPr>
-                <w:rFonts w:ascii="Arial" w:hAnsi="Arial" w:cs="Arial"/>
-              </w:rPr>
-            </w:pPr>
-            <w:r>
-              <w:rPr>
-                <w:rFonts w:ascii="Arial" w:hAnsi="Arial" w:cs="Arial"/>
-              </w:rPr>
-              <w:t>{/</w:t>
-            </w:r>
-            <w:proofErr w:type="spellStart"/>
-            <w:r>
-              <w:rPr>
-                <w:rFonts w:ascii="Arial" w:hAnsi="Arial" w:cs="Arial"/>
-              </w:rPr>
-              <w:t>lista_equipos</w:t>
-            </w:r>
-            <w:proofErr w:type="spellEnd"/>
-            <w:r>
-              <w:rPr>
-                <w:rFonts w:ascii="Arial" w:hAnsi="Arial" w:cs="Arial"/>
-              </w:rPr>
-              <w:t>}</w:t>
+              <w:t>{/lista_equipos}</w:t>
             </w:r>
           </w:p>
         </w:tc>
@@ -6348,15 +6101,7 @@
               <w:t xml:space="preserve"> </w:t>
             </w:r>
             <w:r>
-              <w:t xml:space="preserve">litros, </w:t>
-            </w:r>
-            <w:proofErr w:type="spellStart"/>
-            <w:r>
-              <w:t>cc</w:t>
-            </w:r>
-            <w:proofErr w:type="spellEnd"/>
-            <w:r>
-              <w:t>, etc.</w:t>
+              <w:t>litros, cc, etc.</w:t>
             </w:r>
           </w:p>
         </w:tc>
@@ -6416,13 +6161,8 @@
               <w:pStyle w:val="TableParagraph"/>
               <w:ind w:left="5" w:right="359"/>
             </w:pPr>
-            <w:proofErr w:type="spellStart"/>
-            <w:r>
-              <w:t>N°</w:t>
-            </w:r>
-            <w:proofErr w:type="spellEnd"/>
-            <w:r>
-              <w:t xml:space="preserve"> de </w:t>
+            <w:r>
+              <w:t xml:space="preserve">N° de </w:t>
             </w:r>
             <w:r>
               <w:rPr>
@@ -6497,29 +6237,32 @@
                 <w:rFonts w:ascii="Arial" w:hAnsi="Arial" w:cs="Arial"/>
                 <w:lang w:val="en-US"/>
               </w:rPr>
-              <w:t>{</w:t>
-            </w:r>
-            <w:proofErr w:type="spellStart"/>
-            <w:r>
+              <w:t>{descripcion}</w:t>
+            </w:r>
+          </w:p>
+        </w:tc>
+        <w:tc>
+          <w:tcPr>
+            <w:tcW w:w="1682" w:type="dxa"/>
+          </w:tcPr>
+          <w:p>
+            <w:pPr>
+              <w:pStyle w:val="TableParagraph"/>
               <w:rPr>
                 <w:rFonts w:ascii="Arial" w:hAnsi="Arial" w:cs="Arial"/>
-                <w:lang w:val="en-US"/>
-              </w:rPr>
-              <w:t>descripcion</w:t>
-            </w:r>
-            <w:proofErr w:type="spellEnd"/>
+              </w:rPr>
+            </w:pPr>
             <w:r>
               <w:rPr>
                 <w:rFonts w:ascii="Arial" w:hAnsi="Arial" w:cs="Arial"/>
-                <w:lang w:val="en-US"/>
-              </w:rPr>
-              <w:t>}</w:t>
-            </w:r>
-          </w:p>
-        </w:tc>
-        <w:tc>
-          <w:tcPr>
-            <w:tcW w:w="1682" w:type="dxa"/>
+              </w:rPr>
+              <w:t>{cantidad}</w:t>
+            </w:r>
+          </w:p>
+        </w:tc>
+        <w:tc>
+          <w:tcPr>
+            <w:tcW w:w="2940" w:type="dxa"/>
           </w:tcPr>
           <w:p>
             <w:pPr>
@@ -6532,9 +6275,14 @@
               <w:rPr>
                 <w:rFonts w:ascii="Arial" w:hAnsi="Arial" w:cs="Arial"/>
               </w:rPr>
-              <w:t>{unidad}</w:t>
-            </w:r>
-          </w:p>
+              <w:t>{modulo}</w:t>
+            </w:r>
+          </w:p>
+        </w:tc>
+        <w:tc>
+          <w:tcPr>
+            <w:tcW w:w="1750" w:type="dxa"/>
+          </w:tcPr>
           <w:p>
             <w:pPr>
               <w:pStyle w:val="TableParagraph"/>
@@ -6546,14 +6294,9 @@
               <w:rPr>
                 <w:rFonts w:ascii="Arial" w:hAnsi="Arial" w:cs="Arial"/>
               </w:rPr>
-              <w:t>{cantidad}</w:t>
-            </w:r>
-          </w:p>
-        </w:tc>
-        <w:tc>
-          <w:tcPr>
-            <w:tcW w:w="2940" w:type="dxa"/>
-          </w:tcPr>
+              <w:t>{num_participantes}</w:t>
+            </w:r>
+          </w:p>
           <w:p>
             <w:pPr>
               <w:pStyle w:val="TableParagraph"/>
@@ -6565,68 +6308,7 @@
               <w:rPr>
                 <w:rFonts w:ascii="Arial" w:hAnsi="Arial" w:cs="Arial"/>
               </w:rPr>
-              <w:t>{modulo}</w:t>
-            </w:r>
-          </w:p>
-        </w:tc>
-        <w:tc>
-          <w:tcPr>
-            <w:tcW w:w="1750" w:type="dxa"/>
-          </w:tcPr>
-          <w:p>
-            <w:pPr>
-              <w:pStyle w:val="TableParagraph"/>
-              <w:rPr>
-                <w:rFonts w:ascii="Arial" w:hAnsi="Arial" w:cs="Arial"/>
-              </w:rPr>
-            </w:pPr>
-            <w:r>
-              <w:rPr>
-                <w:rFonts w:ascii="Arial" w:hAnsi="Arial" w:cs="Arial"/>
-              </w:rPr>
-              <w:t>{</w:t>
-            </w:r>
-            <w:proofErr w:type="spellStart"/>
-            <w:r>
-              <w:rPr>
-                <w:rFonts w:ascii="Arial" w:hAnsi="Arial" w:cs="Arial"/>
-              </w:rPr>
-              <w:t>num_participantes</w:t>
-            </w:r>
-            <w:proofErr w:type="spellEnd"/>
-            <w:r>
-              <w:rPr>
-                <w:rFonts w:ascii="Arial" w:hAnsi="Arial" w:cs="Arial"/>
-              </w:rPr>
-              <w:t>}</w:t>
-            </w:r>
-          </w:p>
-          <w:p>
-            <w:pPr>
-              <w:pStyle w:val="TableParagraph"/>
-              <w:rPr>
-                <w:rFonts w:ascii="Arial" w:hAnsi="Arial" w:cs="Arial"/>
-              </w:rPr>
-            </w:pPr>
-            <w:r>
-              <w:rPr>
-                <w:rFonts w:ascii="Arial" w:hAnsi="Arial" w:cs="Arial"/>
-              </w:rPr>
-              <w:t>{/</w:t>
-            </w:r>
-            <w:proofErr w:type="spellStart"/>
-            <w:r>
-              <w:rPr>
-                <w:rFonts w:ascii="Arial" w:hAnsi="Arial" w:cs="Arial"/>
-              </w:rPr>
-              <w:t>lista_materiales</w:t>
-            </w:r>
-            <w:proofErr w:type="spellEnd"/>
-            <w:r>
-              <w:rPr>
-                <w:rFonts w:ascii="Arial" w:hAnsi="Arial" w:cs="Arial"/>
-              </w:rPr>
-              <w:t>}</w:t>
+              <w:t>{/lista_materiales}</w:t>
             </w:r>
           </w:p>
         </w:tc>
@@ -7661,21 +7343,7 @@
               <w:rPr>
                 <w:rFonts w:asciiTheme="minorHAnsi" w:eastAsia="Arial" w:hAnsiTheme="minorHAnsi" w:cstheme="minorHAnsi"/>
               </w:rPr>
-              <w:t xml:space="preserve">Diseñado para atender a la totalidad de los participantes, cumpliendo los estándares establecidos para actividades de capacitación. Cada participante dispone de 1,5 m², con distribución de equipos y herramientas que favorece la movilidad y </w:t>
-            </w:r>
-            <w:proofErr w:type="gramStart"/>
-            <w:r>
-              <w:rPr>
-                <w:rFonts w:asciiTheme="minorHAnsi" w:eastAsia="Arial" w:hAnsiTheme="minorHAnsi" w:cstheme="minorHAnsi"/>
-              </w:rPr>
-              <w:t>participación activa</w:t>
-            </w:r>
-            <w:proofErr w:type="gramEnd"/>
-            <w:r>
-              <w:rPr>
-                <w:rFonts w:asciiTheme="minorHAnsi" w:eastAsia="Arial" w:hAnsiTheme="minorHAnsi" w:cstheme="minorHAnsi"/>
-              </w:rPr>
-              <w:t>.</w:t>
+              <w:t>Diseñado para atender a la totalidad de los participantes, cumpliendo los estándares establecidos para actividades de capacitación. Cada participante dispone de 1,5 m², con distribución de equipos y herramientas que favorece la movilidad y participación activa.</w:t>
             </w:r>
           </w:p>
         </w:tc>

</xml_diff>

<commit_message>
Correccion de Error al Generar
</commit_message>
<xml_diff>
--- a/storage/templates/plantilla_anexo2.docx
+++ b/storage/templates/plantilla_anexo2.docx
@@ -26,7 +26,6 @@
         </w:rPr>
         <w:t xml:space="preserve"> </w:t>
       </w:r>
-      <w:proofErr w:type="spellStart"/>
       <w:r>
         <w:rPr>
           <w:rFonts w:ascii="Arial" w:hAnsi="Arial"/>
@@ -34,7 +33,6 @@
         </w:rPr>
         <w:t>N°</w:t>
       </w:r>
-      <w:proofErr w:type="spellEnd"/>
       <w:r>
         <w:rPr>
           <w:rFonts w:ascii="Arial" w:hAnsi="Arial"/>
@@ -345,23 +343,7 @@
                 <w:rFonts w:ascii="Arial" w:hAnsi="Arial" w:cs="Arial"/>
                 <w:sz w:val="20"/>
               </w:rPr>
-              <w:t>{</w:t>
-            </w:r>
-            <w:proofErr w:type="spellStart"/>
-            <w:r>
-              <w:rPr>
-                <w:rFonts w:ascii="Arial" w:hAnsi="Arial" w:cs="Arial"/>
-                <w:sz w:val="20"/>
-              </w:rPr>
-              <w:t>nombre_ejecutor</w:t>
-            </w:r>
-            <w:proofErr w:type="spellEnd"/>
-            <w:r>
-              <w:rPr>
-                <w:rFonts w:ascii="Arial" w:hAnsi="Arial" w:cs="Arial"/>
-                <w:sz w:val="20"/>
-              </w:rPr>
-              <w:t>}</w:t>
+              <w:t>{nombre_ejecutor}</w:t>
             </w:r>
           </w:p>
         </w:tc>
@@ -422,23 +404,7 @@
                 <w:rFonts w:ascii="Arial" w:hAnsi="Arial" w:cs="Arial"/>
                 <w:sz w:val="20"/>
               </w:rPr>
-              <w:t>{</w:t>
-            </w:r>
-            <w:proofErr w:type="spellStart"/>
-            <w:r>
-              <w:rPr>
-                <w:rFonts w:ascii="Arial" w:hAnsi="Arial" w:cs="Arial"/>
-                <w:sz w:val="20"/>
-              </w:rPr>
-              <w:t>rut_ejecutor</w:t>
-            </w:r>
-            <w:proofErr w:type="spellEnd"/>
-            <w:r>
-              <w:rPr>
-                <w:rFonts w:ascii="Arial" w:hAnsi="Arial" w:cs="Arial"/>
-                <w:sz w:val="20"/>
-              </w:rPr>
-              <w:t>}</w:t>
+              <w:t>{rut_ejecutor}</w:t>
             </w:r>
           </w:p>
         </w:tc>
@@ -502,23 +468,7 @@
                 <w:rFonts w:ascii="Arial" w:hAnsi="Arial" w:cs="Arial"/>
                 <w:sz w:val="20"/>
               </w:rPr>
-              <w:t>{</w:t>
-            </w:r>
-            <w:proofErr w:type="spellStart"/>
-            <w:r>
-              <w:rPr>
-                <w:rFonts w:ascii="Arial" w:hAnsi="Arial" w:cs="Arial"/>
-                <w:sz w:val="20"/>
-              </w:rPr>
-              <w:t>telefono_ejecutor</w:t>
-            </w:r>
-            <w:proofErr w:type="spellEnd"/>
-            <w:r>
-              <w:rPr>
-                <w:rFonts w:ascii="Arial" w:hAnsi="Arial" w:cs="Arial"/>
-                <w:sz w:val="20"/>
-              </w:rPr>
-              <w:t>}</w:t>
+              <w:t>{telefono_ejecutor}</w:t>
             </w:r>
           </w:p>
         </w:tc>
@@ -585,23 +535,7 @@
                 <w:rFonts w:ascii="Arial" w:hAnsi="Arial" w:cs="Arial"/>
                 <w:sz w:val="20"/>
               </w:rPr>
-              <w:t>{</w:t>
-            </w:r>
-            <w:proofErr w:type="spellStart"/>
-            <w:r>
-              <w:rPr>
-                <w:rFonts w:ascii="Arial" w:hAnsi="Arial" w:cs="Arial"/>
-                <w:sz w:val="20"/>
-              </w:rPr>
-              <w:t>direccion_ejecutor</w:t>
-            </w:r>
-            <w:proofErr w:type="spellEnd"/>
-            <w:r>
-              <w:rPr>
-                <w:rFonts w:ascii="Arial" w:hAnsi="Arial" w:cs="Arial"/>
-                <w:sz w:val="20"/>
-              </w:rPr>
-              <w:t>}</w:t>
+              <w:t>{direccion_ejecutor}</w:t>
             </w:r>
           </w:p>
         </w:tc>
@@ -657,23 +591,7 @@
                 <w:rFonts w:ascii="Arial" w:hAnsi="Arial" w:cs="Arial"/>
                 <w:sz w:val="20"/>
               </w:rPr>
-              <w:t>{</w:t>
-            </w:r>
-            <w:proofErr w:type="spellStart"/>
-            <w:r>
-              <w:rPr>
-                <w:rFonts w:ascii="Arial" w:hAnsi="Arial" w:cs="Arial"/>
-                <w:sz w:val="20"/>
-              </w:rPr>
-              <w:t>comuna_ejecutor</w:t>
-            </w:r>
-            <w:proofErr w:type="spellEnd"/>
-            <w:r>
-              <w:rPr>
-                <w:rFonts w:ascii="Arial" w:hAnsi="Arial" w:cs="Arial"/>
-                <w:sz w:val="20"/>
-              </w:rPr>
-              <w:t>}</w:t>
+              <w:t>{comuna_ejecutor}</w:t>
             </w:r>
           </w:p>
         </w:tc>
@@ -734,23 +652,7 @@
                 <w:rFonts w:ascii="Arial" w:hAnsi="Arial" w:cs="Arial"/>
                 <w:sz w:val="20"/>
               </w:rPr>
-              <w:t>{</w:t>
-            </w:r>
-            <w:proofErr w:type="spellStart"/>
-            <w:r>
-              <w:rPr>
-                <w:rFonts w:ascii="Arial" w:hAnsi="Arial" w:cs="Arial"/>
-                <w:sz w:val="20"/>
-              </w:rPr>
-              <w:t>region_ejecutor</w:t>
-            </w:r>
-            <w:proofErr w:type="spellEnd"/>
-            <w:r>
-              <w:rPr>
-                <w:rFonts w:ascii="Arial" w:hAnsi="Arial" w:cs="Arial"/>
-                <w:sz w:val="20"/>
-              </w:rPr>
-              <w:t>}</w:t>
+              <w:t>{region_ejecutor}</w:t>
             </w:r>
           </w:p>
         </w:tc>
@@ -941,23 +843,7 @@
                 <w:rFonts w:ascii="Arial" w:hAnsi="Arial" w:cs="Arial"/>
                 <w:sz w:val="20"/>
               </w:rPr>
-              <w:t>{</w:t>
-            </w:r>
-            <w:proofErr w:type="spellStart"/>
-            <w:r>
-              <w:rPr>
-                <w:rFonts w:ascii="Arial" w:hAnsi="Arial" w:cs="Arial"/>
-                <w:sz w:val="20"/>
-              </w:rPr>
-              <w:t>entidad_requirente</w:t>
-            </w:r>
-            <w:proofErr w:type="spellEnd"/>
-            <w:r>
-              <w:rPr>
-                <w:rFonts w:ascii="Arial" w:hAnsi="Arial" w:cs="Arial"/>
-                <w:sz w:val="20"/>
-              </w:rPr>
-              <w:t>}</w:t>
+              <w:t>{entidad_requirente}</w:t>
             </w:r>
           </w:p>
         </w:tc>
@@ -1088,15 +974,7 @@
               <w:t xml:space="preserve"> </w:t>
             </w:r>
             <w:r>
-              <w:t>Código del Curso (</w:t>
-            </w:r>
-            <w:proofErr w:type="spellStart"/>
-            <w:r>
-              <w:t>N°</w:t>
-            </w:r>
-            <w:proofErr w:type="spellEnd"/>
-            <w:r>
-              <w:t xml:space="preserve"> correlativo que aparece en el listado</w:t>
+              <w:t>Código del Curso (N° correlativo que aparece en el listado</w:t>
             </w:r>
             <w:r>
               <w:rPr>
@@ -1129,33 +1007,19 @@
               <w:rPr>
                 <w:spacing w:val="-2"/>
               </w:rPr>
-              <w:t xml:space="preserve"> {</w:t>
-            </w:r>
-            <w:proofErr w:type="spellStart"/>
+              <w:t xml:space="preserve"> {c</w:t>
+            </w:r>
             <w:r>
               <w:rPr>
                 <w:spacing w:val="-2"/>
               </w:rPr>
-              <w:t>c</w:t>
+              <w:t>o</w:t>
             </w:r>
             <w:r>
               <w:rPr>
                 <w:spacing w:val="-2"/>
               </w:rPr>
-              <w:t>o</w:t>
-            </w:r>
-            <w:r>
-              <w:rPr>
-                <w:spacing w:val="-2"/>
-              </w:rPr>
-              <w:t>digo_curso</w:t>
-            </w:r>
-            <w:proofErr w:type="spellEnd"/>
-            <w:r>
-              <w:rPr>
-                <w:spacing w:val="-2"/>
-              </w:rPr>
-              <w:t>}</w:t>
+              <w:t>digo_curso}</w:t>
             </w:r>
           </w:p>
         </w:tc>
@@ -3233,21 +3097,8 @@
         </w:rPr>
         <w:t xml:space="preserve"> </w:t>
       </w:r>
-      <w:proofErr w:type="gramStart"/>
       <w:r>
-        <w:t>Para</w:t>
-      </w:r>
-      <w:proofErr w:type="gramEnd"/>
-      <w:r>
-        <w:t xml:space="preserve"> los planes formativos que se requiera una acreditación especial para el Organismo </w:t>
-      </w:r>
-      <w:proofErr w:type="gramStart"/>
-      <w:r>
-        <w:t>Ejecutor,</w:t>
-      </w:r>
-      <w:proofErr w:type="gramEnd"/>
-      <w:r>
-        <w:t xml:space="preserve"> deben indicar en este espacio cuál</w:t>
+        <w:t>Para los planes formativos que se requiera una acreditación especial para el Organismo Ejecutor, deben indicar en este espacio cuál</w:t>
       </w:r>
       <w:r>
         <w:rPr>
@@ -3451,14 +3302,12 @@
               <w:pStyle w:val="TableParagraph"/>
               <w:ind w:left="19"/>
             </w:pPr>
-            <w:proofErr w:type="spellStart"/>
             <w:r>
               <w:rPr>
                 <w:spacing w:val="-5"/>
               </w:rPr>
               <w:t>N°</w:t>
             </w:r>
-            <w:proofErr w:type="spellEnd"/>
           </w:p>
           <w:p>
             <w:pPr>
@@ -4298,21 +4147,7 @@
               <w:rPr>
                 <w:rFonts w:ascii="Arial" w:hAnsi="Arial" w:cs="Arial"/>
               </w:rPr>
-              <w:t>{</w:t>
-            </w:r>
-            <w:proofErr w:type="spellStart"/>
-            <w:r>
-              <w:rPr>
-                <w:rFonts w:ascii="Arial" w:hAnsi="Arial" w:cs="Arial"/>
-              </w:rPr>
-              <w:t>dias</w:t>
-            </w:r>
-            <w:proofErr w:type="spellEnd"/>
-            <w:r>
-              <w:rPr>
-                <w:rFonts w:ascii="Arial" w:hAnsi="Arial" w:cs="Arial"/>
-              </w:rPr>
-              <w:t>}</w:t>
+              <w:t>{dias}</w:t>
             </w:r>
           </w:p>
         </w:tc>
@@ -4511,15 +4346,7 @@
               <w:ind w:left="146" w:right="650"/>
             </w:pPr>
             <w:r>
-              <w:t xml:space="preserve">Módulo N ° </w:t>
-            </w:r>
-            <w:proofErr w:type="spellStart"/>
-            <w:r>
-              <w:t>xx</w:t>
-            </w:r>
-            <w:proofErr w:type="spellEnd"/>
-            <w:r>
-              <w:t>: (Indicar Nombre del Módulo) del Plan formativo XXX (Indicar</w:t>
+              <w:t>Módulo N ° xx: (Indicar Nombre del Módulo) del Plan formativo XXX (Indicar</w:t>
             </w:r>
             <w:r>
               <w:rPr>
@@ -4820,11 +4647,9 @@
               <w:spacing w:before="2" w:line="236" w:lineRule="exact"/>
               <w:ind w:left="5"/>
             </w:pPr>
-            <w:proofErr w:type="spellStart"/>
             <w:r>
               <w:t>N°</w:t>
             </w:r>
-            <w:proofErr w:type="spellEnd"/>
             <w:r>
               <w:rPr>
                 <w:spacing w:val="-8"/>
@@ -5784,29 +5609,32 @@
                 <w:rFonts w:ascii="Arial" w:hAnsi="Arial" w:cs="Arial"/>
                 <w:lang w:val="en-US"/>
               </w:rPr>
-              <w:t>{</w:t>
-            </w:r>
-            <w:proofErr w:type="spellStart"/>
-            <w:r>
+              <w:t>{descripcion}</w:t>
+            </w:r>
+          </w:p>
+        </w:tc>
+        <w:tc>
+          <w:tcPr>
+            <w:tcW w:w="1666" w:type="dxa"/>
+          </w:tcPr>
+          <w:p>
+            <w:pPr>
+              <w:pStyle w:val="TableParagraph"/>
               <w:rPr>
                 <w:rFonts w:ascii="Arial" w:hAnsi="Arial" w:cs="Arial"/>
-                <w:lang w:val="en-US"/>
-              </w:rPr>
-              <w:t>descripcion</w:t>
-            </w:r>
-            <w:proofErr w:type="spellEnd"/>
+              </w:rPr>
+            </w:pPr>
             <w:r>
               <w:rPr>
                 <w:rFonts w:ascii="Arial" w:hAnsi="Arial" w:cs="Arial"/>
-                <w:lang w:val="en-US"/>
-              </w:rPr>
-              <w:t>}</w:t>
-            </w:r>
-          </w:p>
-        </w:tc>
-        <w:tc>
-          <w:tcPr>
-            <w:tcW w:w="1666" w:type="dxa"/>
+              </w:rPr>
+              <w:t>{modulo}</w:t>
+            </w:r>
+          </w:p>
+        </w:tc>
+        <w:tc>
+          <w:tcPr>
+            <w:tcW w:w="1044" w:type="dxa"/>
           </w:tcPr>
           <w:p>
             <w:pPr>
@@ -5819,13 +5647,13 @@
               <w:rPr>
                 <w:rFonts w:ascii="Arial" w:hAnsi="Arial" w:cs="Arial"/>
               </w:rPr>
-              <w:t>{modulo}</w:t>
-            </w:r>
-          </w:p>
-        </w:tc>
-        <w:tc>
-          <w:tcPr>
-            <w:tcW w:w="1044" w:type="dxa"/>
+              <w:t>{cantidad}</w:t>
+            </w:r>
+          </w:p>
+        </w:tc>
+        <w:tc>
+          <w:tcPr>
+            <w:tcW w:w="1428" w:type="dxa"/>
           </w:tcPr>
           <w:p>
             <w:pPr>
@@ -5838,13 +5666,13 @@
               <w:rPr>
                 <w:rFonts w:ascii="Arial" w:hAnsi="Arial" w:cs="Arial"/>
               </w:rPr>
-              <w:t>{cantidad}</w:t>
-            </w:r>
-          </w:p>
-        </w:tc>
-        <w:tc>
-          <w:tcPr>
-            <w:tcW w:w="1428" w:type="dxa"/>
+              <w:t>{num_participantes}</w:t>
+            </w:r>
+          </w:p>
+        </w:tc>
+        <w:tc>
+          <w:tcPr>
+            <w:tcW w:w="1459" w:type="dxa"/>
           </w:tcPr>
           <w:p>
             <w:pPr>
@@ -5857,28 +5685,28 @@
               <w:rPr>
                 <w:rFonts w:ascii="Arial" w:hAnsi="Arial" w:cs="Arial"/>
               </w:rPr>
-              <w:t>{</w:t>
-            </w:r>
-            <w:proofErr w:type="spellStart"/>
-            <w:r>
+              <w:t>{antiguedad}</w:t>
+            </w:r>
+          </w:p>
+        </w:tc>
+        <w:tc>
+          <w:tcPr>
+            <w:tcW w:w="1472" w:type="dxa"/>
+          </w:tcPr>
+          <w:p>
+            <w:pPr>
+              <w:pStyle w:val="TableParagraph"/>
               <w:rPr>
                 <w:rFonts w:ascii="Arial" w:hAnsi="Arial" w:cs="Arial"/>
               </w:rPr>
-              <w:t>num_participantes</w:t>
-            </w:r>
-            <w:proofErr w:type="spellEnd"/>
+            </w:pPr>
             <w:r>
               <w:rPr>
                 <w:rFonts w:ascii="Arial" w:hAnsi="Arial" w:cs="Arial"/>
               </w:rPr>
-              <w:t>}</w:t>
-            </w:r>
-          </w:p>
-        </w:tc>
-        <w:tc>
-          <w:tcPr>
-            <w:tcW w:w="1459" w:type="dxa"/>
-          </w:tcPr>
+              <w:t>{certificacion}</w:t>
+            </w:r>
+          </w:p>
           <w:p>
             <w:pPr>
               <w:pStyle w:val="TableParagraph"/>
@@ -5890,82 +5718,7 @@
               <w:rPr>
                 <w:rFonts w:ascii="Arial" w:hAnsi="Arial" w:cs="Arial"/>
               </w:rPr>
-              <w:t>{</w:t>
-            </w:r>
-            <w:proofErr w:type="spellStart"/>
-            <w:r>
-              <w:rPr>
-                <w:rFonts w:ascii="Arial" w:hAnsi="Arial" w:cs="Arial"/>
-              </w:rPr>
-              <w:t>antiguedad</w:t>
-            </w:r>
-            <w:proofErr w:type="spellEnd"/>
-            <w:r>
-              <w:rPr>
-                <w:rFonts w:ascii="Arial" w:hAnsi="Arial" w:cs="Arial"/>
-              </w:rPr>
-              <w:t>}</w:t>
-            </w:r>
-          </w:p>
-        </w:tc>
-        <w:tc>
-          <w:tcPr>
-            <w:tcW w:w="1472" w:type="dxa"/>
-          </w:tcPr>
-          <w:p>
-            <w:pPr>
-              <w:pStyle w:val="TableParagraph"/>
-              <w:rPr>
-                <w:rFonts w:ascii="Arial" w:hAnsi="Arial" w:cs="Arial"/>
-              </w:rPr>
-            </w:pPr>
-            <w:r>
-              <w:rPr>
-                <w:rFonts w:ascii="Arial" w:hAnsi="Arial" w:cs="Arial"/>
-              </w:rPr>
-              <w:t>{</w:t>
-            </w:r>
-            <w:proofErr w:type="spellStart"/>
-            <w:r>
-              <w:rPr>
-                <w:rFonts w:ascii="Arial" w:hAnsi="Arial" w:cs="Arial"/>
-              </w:rPr>
-              <w:t>certificacion</w:t>
-            </w:r>
-            <w:proofErr w:type="spellEnd"/>
-            <w:r>
-              <w:rPr>
-                <w:rFonts w:ascii="Arial" w:hAnsi="Arial" w:cs="Arial"/>
-              </w:rPr>
-              <w:t>}</w:t>
-            </w:r>
-          </w:p>
-          <w:p>
-            <w:pPr>
-              <w:pStyle w:val="TableParagraph"/>
-              <w:rPr>
-                <w:rFonts w:ascii="Arial" w:hAnsi="Arial" w:cs="Arial"/>
-              </w:rPr>
-            </w:pPr>
-            <w:r>
-              <w:rPr>
-                <w:rFonts w:ascii="Arial" w:hAnsi="Arial" w:cs="Arial"/>
-              </w:rPr>
-              <w:t>{/</w:t>
-            </w:r>
-            <w:proofErr w:type="spellStart"/>
-            <w:r>
-              <w:rPr>
-                <w:rFonts w:ascii="Arial" w:hAnsi="Arial" w:cs="Arial"/>
-              </w:rPr>
-              <w:t>lista_equipos</w:t>
-            </w:r>
-            <w:proofErr w:type="spellEnd"/>
-            <w:r>
-              <w:rPr>
-                <w:rFonts w:ascii="Arial" w:hAnsi="Arial" w:cs="Arial"/>
-              </w:rPr>
-              <w:t>}</w:t>
+              <w:t>{/lista_equipos}</w:t>
             </w:r>
           </w:p>
         </w:tc>
@@ -6348,15 +6101,7 @@
               <w:t xml:space="preserve"> </w:t>
             </w:r>
             <w:r>
-              <w:t xml:space="preserve">litros, </w:t>
-            </w:r>
-            <w:proofErr w:type="spellStart"/>
-            <w:r>
-              <w:t>cc</w:t>
-            </w:r>
-            <w:proofErr w:type="spellEnd"/>
-            <w:r>
-              <w:t>, etc.</w:t>
+              <w:t>litros, cc, etc.</w:t>
             </w:r>
           </w:p>
         </w:tc>
@@ -6416,13 +6161,8 @@
               <w:pStyle w:val="TableParagraph"/>
               <w:ind w:left="5" w:right="359"/>
             </w:pPr>
-            <w:proofErr w:type="spellStart"/>
-            <w:r>
-              <w:t>N°</w:t>
-            </w:r>
-            <w:proofErr w:type="spellEnd"/>
-            <w:r>
-              <w:t xml:space="preserve"> de </w:t>
+            <w:r>
+              <w:t xml:space="preserve">N° de </w:t>
             </w:r>
             <w:r>
               <w:rPr>
@@ -6497,29 +6237,32 @@
                 <w:rFonts w:ascii="Arial" w:hAnsi="Arial" w:cs="Arial"/>
                 <w:lang w:val="en-US"/>
               </w:rPr>
-              <w:t>{</w:t>
-            </w:r>
-            <w:proofErr w:type="spellStart"/>
-            <w:r>
+              <w:t>{descripcion}</w:t>
+            </w:r>
+          </w:p>
+        </w:tc>
+        <w:tc>
+          <w:tcPr>
+            <w:tcW w:w="1682" w:type="dxa"/>
+          </w:tcPr>
+          <w:p>
+            <w:pPr>
+              <w:pStyle w:val="TableParagraph"/>
               <w:rPr>
                 <w:rFonts w:ascii="Arial" w:hAnsi="Arial" w:cs="Arial"/>
-                <w:lang w:val="en-US"/>
-              </w:rPr>
-              <w:t>descripcion</w:t>
-            </w:r>
-            <w:proofErr w:type="spellEnd"/>
+              </w:rPr>
+            </w:pPr>
             <w:r>
               <w:rPr>
                 <w:rFonts w:ascii="Arial" w:hAnsi="Arial" w:cs="Arial"/>
-                <w:lang w:val="en-US"/>
-              </w:rPr>
-              <w:t>}</w:t>
-            </w:r>
-          </w:p>
-        </w:tc>
-        <w:tc>
-          <w:tcPr>
-            <w:tcW w:w="1682" w:type="dxa"/>
+              </w:rPr>
+              <w:t>{cantidad}</w:t>
+            </w:r>
+          </w:p>
+        </w:tc>
+        <w:tc>
+          <w:tcPr>
+            <w:tcW w:w="2940" w:type="dxa"/>
           </w:tcPr>
           <w:p>
             <w:pPr>
@@ -6532,9 +6275,14 @@
               <w:rPr>
                 <w:rFonts w:ascii="Arial" w:hAnsi="Arial" w:cs="Arial"/>
               </w:rPr>
-              <w:t>{unidad}</w:t>
-            </w:r>
-          </w:p>
+              <w:t>{modulo}</w:t>
+            </w:r>
+          </w:p>
+        </w:tc>
+        <w:tc>
+          <w:tcPr>
+            <w:tcW w:w="1750" w:type="dxa"/>
+          </w:tcPr>
           <w:p>
             <w:pPr>
               <w:pStyle w:val="TableParagraph"/>
@@ -6546,14 +6294,9 @@
               <w:rPr>
                 <w:rFonts w:ascii="Arial" w:hAnsi="Arial" w:cs="Arial"/>
               </w:rPr>
-              <w:t>{cantidad}</w:t>
-            </w:r>
-          </w:p>
-        </w:tc>
-        <w:tc>
-          <w:tcPr>
-            <w:tcW w:w="2940" w:type="dxa"/>
-          </w:tcPr>
+              <w:t>{num_participantes}</w:t>
+            </w:r>
+          </w:p>
           <w:p>
             <w:pPr>
               <w:pStyle w:val="TableParagraph"/>
@@ -6565,68 +6308,7 @@
               <w:rPr>
                 <w:rFonts w:ascii="Arial" w:hAnsi="Arial" w:cs="Arial"/>
               </w:rPr>
-              <w:t>{modulo}</w:t>
-            </w:r>
-          </w:p>
-        </w:tc>
-        <w:tc>
-          <w:tcPr>
-            <w:tcW w:w="1750" w:type="dxa"/>
-          </w:tcPr>
-          <w:p>
-            <w:pPr>
-              <w:pStyle w:val="TableParagraph"/>
-              <w:rPr>
-                <w:rFonts w:ascii="Arial" w:hAnsi="Arial" w:cs="Arial"/>
-              </w:rPr>
-            </w:pPr>
-            <w:r>
-              <w:rPr>
-                <w:rFonts w:ascii="Arial" w:hAnsi="Arial" w:cs="Arial"/>
-              </w:rPr>
-              <w:t>{</w:t>
-            </w:r>
-            <w:proofErr w:type="spellStart"/>
-            <w:r>
-              <w:rPr>
-                <w:rFonts w:ascii="Arial" w:hAnsi="Arial" w:cs="Arial"/>
-              </w:rPr>
-              <w:t>num_participantes</w:t>
-            </w:r>
-            <w:proofErr w:type="spellEnd"/>
-            <w:r>
-              <w:rPr>
-                <w:rFonts w:ascii="Arial" w:hAnsi="Arial" w:cs="Arial"/>
-              </w:rPr>
-              <w:t>}</w:t>
-            </w:r>
-          </w:p>
-          <w:p>
-            <w:pPr>
-              <w:pStyle w:val="TableParagraph"/>
-              <w:rPr>
-                <w:rFonts w:ascii="Arial" w:hAnsi="Arial" w:cs="Arial"/>
-              </w:rPr>
-            </w:pPr>
-            <w:r>
-              <w:rPr>
-                <w:rFonts w:ascii="Arial" w:hAnsi="Arial" w:cs="Arial"/>
-              </w:rPr>
-              <w:t>{/</w:t>
-            </w:r>
-            <w:proofErr w:type="spellStart"/>
-            <w:r>
-              <w:rPr>
-                <w:rFonts w:ascii="Arial" w:hAnsi="Arial" w:cs="Arial"/>
-              </w:rPr>
-              <w:t>lista_materiales</w:t>
-            </w:r>
-            <w:proofErr w:type="spellEnd"/>
-            <w:r>
-              <w:rPr>
-                <w:rFonts w:ascii="Arial" w:hAnsi="Arial" w:cs="Arial"/>
-              </w:rPr>
-              <w:t>}</w:t>
+              <w:t>{/lista_materiales}</w:t>
             </w:r>
           </w:p>
         </w:tc>
@@ -7661,21 +7343,7 @@
               <w:rPr>
                 <w:rFonts w:asciiTheme="minorHAnsi" w:eastAsia="Arial" w:hAnsiTheme="minorHAnsi" w:cstheme="minorHAnsi"/>
               </w:rPr>
-              <w:t xml:space="preserve">Diseñado para atender a la totalidad de los participantes, cumpliendo los estándares establecidos para actividades de capacitación. Cada participante dispone de 1,5 m², con distribución de equipos y herramientas que favorece la movilidad y </w:t>
-            </w:r>
-            <w:proofErr w:type="gramStart"/>
-            <w:r>
-              <w:rPr>
-                <w:rFonts w:asciiTheme="minorHAnsi" w:eastAsia="Arial" w:hAnsiTheme="minorHAnsi" w:cstheme="minorHAnsi"/>
-              </w:rPr>
-              <w:t>participación activa</w:t>
-            </w:r>
-            <w:proofErr w:type="gramEnd"/>
-            <w:r>
-              <w:rPr>
-                <w:rFonts w:asciiTheme="minorHAnsi" w:eastAsia="Arial" w:hAnsiTheme="minorHAnsi" w:cstheme="minorHAnsi"/>
-              </w:rPr>
-              <w:t>.</w:t>
+              <w:t>Diseñado para atender a la totalidad de los participantes, cumpliendo los estándares establecidos para actividades de capacitación. Cada participante dispone de 1,5 m², con distribución de equipos y herramientas que favorece la movilidad y participación activa.</w:t>
             </w:r>
           </w:p>
         </w:tc>

</xml_diff>